<commit_message>
Update Transformers, BERT, XLNet.docx
</commit_message>
<xml_diff>
--- a/Transformers, BERT, XLNet.docx
+++ b/Transformers, BERT, XLNet.docx
@@ -1316,7 +1316,16 @@
           <w:szCs w:val="24"/>
         </w:rPr>
         <w:lastRenderedPageBreak/>
-        <w:t xml:space="preserve">Suppose you had a 50000-word long piece of text that you wanted to feed to a model. Feeding this into any model all at once would be infeasible given memory constraints. For an RNN you could work around this by simply chunking the text, then feeding the RNN one chunk at a time without resetting the hidden state between chunks. This works because the RNN is recurrent and </w:t>
+        <w:t xml:space="preserve">Suppose you had a 50000-word long piece of text that you wanted to feed to a model. Feeding this into any model all at once would be infeasible given memory constraints. For an RNN you could work around this by simply chunking the text, then feeding the RNN one chunk at a time without resetting the hidden state between chunks. </w:t>
+      </w:r>
+      <w:r>
+        <w:rPr>
+          <w:rFonts w:ascii="Times New Roman" w:eastAsia="Times New Roman" w:hAnsi="Times New Roman" w:cs="Times New Roman"/>
+          <w:sz w:val="24"/>
+          <w:szCs w:val="24"/>
+          <w:highlight w:val="yellow"/>
+        </w:rPr>
+        <w:t xml:space="preserve">This works because the RNN is recurrent and </w:t>
       </w:r>
       <w:proofErr w:type="gramStart"/>
       <w:r>
@@ -1324,6 +1333,7 @@
           <w:rFonts w:ascii="Times New Roman" w:eastAsia="Times New Roman" w:hAnsi="Times New Roman" w:cs="Times New Roman"/>
           <w:sz w:val="24"/>
           <w:szCs w:val="24"/>
+          <w:highlight w:val="yellow"/>
         </w:rPr>
         <w:t>as long as</w:t>
       </w:r>
@@ -1333,6 +1343,7 @@
           <w:rFonts w:ascii="Times New Roman" w:eastAsia="Times New Roman" w:hAnsi="Times New Roman" w:cs="Times New Roman"/>
           <w:sz w:val="24"/>
           <w:szCs w:val="24"/>
+          <w:highlight w:val="yellow"/>
         </w:rPr>
         <w:t xml:space="preserve"> you keep the hidden state, the RNN can "remember" previous chunks, giving it a theoretically infinite memory.</w:t>
       </w:r>
@@ -1362,154 +1373,181 @@
           <w:sz w:val="24"/>
           <w:szCs w:val="24"/>
         </w:rPr>
-        <w:t>For a Transformer, this is im</w:t>
+        <w:t xml:space="preserve">For a Transformer, this is impossible because Transformers take fixed-length sequences as input have no notion of "memory". All its computations are stateless (this was </w:t>
+      </w:r>
+      <w:proofErr w:type="gramStart"/>
+      <w:r>
+        <w:rPr>
+          <w:rFonts w:ascii="Times New Roman" w:eastAsia="Times New Roman" w:hAnsi="Times New Roman" w:cs="Times New Roman"/>
+          <w:sz w:val="24"/>
+          <w:szCs w:val="24"/>
+        </w:rPr>
+        <w:t>actually one</w:t>
+      </w:r>
+      <w:proofErr w:type="gramEnd"/>
+      <w:r>
+        <w:rPr>
+          <w:rFonts w:ascii="Times New Roman" w:eastAsia="Times New Roman" w:hAnsi="Times New Roman" w:cs="Times New Roman"/>
+          <w:sz w:val="24"/>
+          <w:szCs w:val="24"/>
+        </w:rPr>
+        <w:t xml:space="preserve"> of the major selling points of the </w:t>
+      </w:r>
+      <w:r>
+        <w:rPr>
+          <w:rFonts w:ascii="Times New Roman" w:eastAsia="Times New Roman" w:hAnsi="Times New Roman" w:cs="Times New Roman"/>
+          <w:sz w:val="24"/>
+          <w:szCs w:val="24"/>
+          <w:highlight w:val="yellow"/>
+        </w:rPr>
+        <w:t xml:space="preserve">Transformer: no state means computation can be </w:t>
+      </w:r>
+      <w:r>
+        <w:rPr>
+          <w:rFonts w:ascii="Times New Roman" w:eastAsia="Times New Roman" w:hAnsi="Times New Roman" w:cs="Times New Roman"/>
+          <w:sz w:val="24"/>
+          <w:szCs w:val="24"/>
+          <w:highlight w:val="yellow"/>
+        </w:rPr>
+        <w:t>parallelized</w:t>
+      </w:r>
+      <w:r>
+        <w:rPr>
+          <w:rFonts w:ascii="Times New Roman" w:eastAsia="Times New Roman" w:hAnsi="Times New Roman" w:cs="Times New Roman"/>
+          <w:sz w:val="24"/>
+          <w:szCs w:val="24"/>
+        </w:rPr>
+        <w:t>) so</w:t>
+      </w:r>
+      <w:r>
+        <w:rPr>
+          <w:rFonts w:ascii="Times New Roman" w:eastAsia="Times New Roman" w:hAnsi="Times New Roman" w:cs="Times New Roman"/>
+          <w:sz w:val="24"/>
+          <w:szCs w:val="24"/>
+        </w:rPr>
+        <w:t xml:space="preserve"> there is an upper limit on the distance of relationships a vanilla Transformer can model.</w:t>
+      </w:r>
+    </w:p>
+    <w:p>
+      <w:pPr>
+        <w:spacing w:after="0" w:line="240" w:lineRule="auto"/>
+        <w:rPr>
+          <w:rFonts w:ascii="Times New Roman" w:eastAsia="Times New Roman" w:hAnsi="Times New Roman" w:cs="Times New Roman"/>
+          <w:sz w:val="24"/>
+          <w:szCs w:val="24"/>
+        </w:rPr>
+      </w:pPr>
+    </w:p>
+    <w:p>
+      <w:pPr>
+        <w:spacing w:after="0" w:line="240" w:lineRule="auto"/>
+        <w:rPr>
+          <w:rFonts w:ascii="Times New Roman" w:eastAsia="Times New Roman" w:hAnsi="Times New Roman" w:cs="Times New Roman"/>
+          <w:sz w:val="24"/>
+          <w:szCs w:val="24"/>
+        </w:rPr>
+      </w:pPr>
+      <w:r>
+        <w:rPr>
+          <w:rFonts w:ascii="Times New Roman" w:eastAsia="Times New Roman" w:hAnsi="Times New Roman" w:cs="Times New Roman"/>
+          <w:sz w:val="24"/>
+          <w:szCs w:val="24"/>
+        </w:rPr>
+        <w:t>50000 words might be a bit of a stretch, but there are plenty of scenarios where you would want to feed very long sequences to a model. Language modeling is a prime example of this. </w:t>
+      </w:r>
+    </w:p>
+    <w:p>
+      <w:pPr>
+        <w:spacing w:after="0" w:line="240" w:lineRule="auto"/>
+        <w:rPr>
+          <w:rFonts w:ascii="Times New Roman" w:eastAsia="Times New Roman" w:hAnsi="Times New Roman" w:cs="Times New Roman"/>
+          <w:sz w:val="24"/>
+          <w:szCs w:val="24"/>
+        </w:rPr>
+      </w:pPr>
+    </w:p>
+    <w:p>
+      <w:pPr>
+        <w:spacing w:after="0" w:line="240" w:lineRule="auto"/>
+        <w:rPr>
+          <w:rFonts w:ascii="Times New Roman" w:eastAsia="Times New Roman" w:hAnsi="Times New Roman" w:cs="Times New Roman"/>
+          <w:sz w:val="24"/>
+          <w:szCs w:val="24"/>
+        </w:rPr>
+      </w:pPr>
+      <w:r>
+        <w:rPr>
+          <w:rFonts w:ascii="Times New Roman" w:eastAsia="Times New Roman" w:hAnsi="Times New Roman" w:cs="Times New Roman"/>
+          <w:sz w:val="24"/>
+          <w:szCs w:val="24"/>
+        </w:rPr>
+        <w:t xml:space="preserve">The Transformer XL is a simple extension of the Transformer that seeks to resolve this problem. The idea is simple: what if we added recurrence to the Transformer? Adding recurrence at the word level would just make it an RNN. But what if we added recurrence at a "segment" level. In other words, what if we added state between consecutive </w:t>
+      </w:r>
+      <w:r>
+        <w:rPr>
+          <w:rFonts w:ascii="Times New Roman" w:eastAsia="Times New Roman" w:hAnsi="Times New Roman" w:cs="Times New Roman"/>
+          <w:i/>
+          <w:iCs/>
+          <w:sz w:val="24"/>
+          <w:szCs w:val="24"/>
+        </w:rPr>
+        <w:t>sequences</w:t>
+      </w:r>
+      <w:r>
+        <w:rPr>
+          <w:rFonts w:ascii="Times New Roman" w:eastAsia="Times New Roman" w:hAnsi="Times New Roman" w:cs="Times New Roman"/>
+          <w:sz w:val="24"/>
+          <w:szCs w:val="24"/>
+        </w:rPr>
+        <w:t xml:space="preserve"> of computations? The </w:t>
+      </w:r>
+      <w:r>
+        <w:rPr>
+          <w:rFonts w:ascii="Times New Roman" w:eastAsia="Times New Roman" w:hAnsi="Times New Roman" w:cs="Times New Roman"/>
+          <w:sz w:val="24"/>
+          <w:szCs w:val="24"/>
+          <w:highlight w:val="yellow"/>
+        </w:rPr>
+        <w:t>Transformer XL accomplishes this by caching the hidden states of the previous sequence and passing them as keys/values when processing the current sequence</w:t>
+      </w:r>
+      <w:r>
+        <w:rPr>
+          <w:rFonts w:ascii="Times New Roman" w:eastAsia="Times New Roman" w:hAnsi="Times New Roman" w:cs="Times New Roman"/>
+          <w:sz w:val="24"/>
+          <w:szCs w:val="24"/>
+        </w:rPr>
+        <w:t>. For example, if we had the consecutive sentences</w:t>
+      </w:r>
+    </w:p>
+    <w:p>
+      <w:pPr>
+        <w:spacing w:after="0" w:line="240" w:lineRule="auto"/>
+        <w:rPr>
+          <w:rFonts w:ascii="Times New Roman" w:eastAsia="Times New Roman" w:hAnsi="Times New Roman" w:cs="Times New Roman"/>
+          <w:sz w:val="24"/>
+          <w:szCs w:val="24"/>
+        </w:rPr>
+      </w:pPr>
+    </w:p>
+    <w:p>
+      <w:pPr>
+        <w:spacing w:after="0" w:line="240" w:lineRule="auto"/>
+        <w:rPr>
+          <w:rFonts w:ascii="Times New Roman" w:eastAsia="Times New Roman" w:hAnsi="Times New Roman" w:cs="Times New Roman"/>
+          <w:sz w:val="24"/>
+          <w:szCs w:val="24"/>
+        </w:rPr>
+      </w:pPr>
+      <w:r>
+        <w:rPr>
+          <w:rFonts w:ascii="Times New Roman" w:eastAsia="Times New Roman" w:hAnsi="Times New Roman" w:cs="Times New Roman"/>
+          <w:sz w:val="24"/>
+          <w:szCs w:val="24"/>
+        </w:rPr>
+        <w:t>"I went to the store. I bought some cookies."</w:t>
       </w:r>
       <w:bookmarkStart w:id="4" w:name="_GoBack"/>
       <w:bookmarkEnd w:id="4"/>
-      <w:r>
-        <w:rPr>
-          <w:rFonts w:ascii="Times New Roman" w:eastAsia="Times New Roman" w:hAnsi="Times New Roman" w:cs="Times New Roman"/>
-          <w:sz w:val="24"/>
-          <w:szCs w:val="24"/>
-        </w:rPr>
-        <w:t xml:space="preserve">possible because Transformers take fixed-length sequences as input have no notion of "memory". All its computations are stateless (this was </w:t>
-      </w:r>
-      <w:proofErr w:type="gramStart"/>
-      <w:r>
-        <w:rPr>
-          <w:rFonts w:ascii="Times New Roman" w:eastAsia="Times New Roman" w:hAnsi="Times New Roman" w:cs="Times New Roman"/>
-          <w:sz w:val="24"/>
-          <w:szCs w:val="24"/>
-        </w:rPr>
-        <w:t>actually one</w:t>
-      </w:r>
-      <w:proofErr w:type="gramEnd"/>
-      <w:r>
-        <w:rPr>
-          <w:rFonts w:ascii="Times New Roman" w:eastAsia="Times New Roman" w:hAnsi="Times New Roman" w:cs="Times New Roman"/>
-          <w:sz w:val="24"/>
-          <w:szCs w:val="24"/>
-        </w:rPr>
-        <w:t xml:space="preserve"> of the major selling points of the Transformer: no state means computation can be </w:t>
-      </w:r>
-      <w:r>
-        <w:rPr>
-          <w:rFonts w:ascii="Times New Roman" w:eastAsia="Times New Roman" w:hAnsi="Times New Roman" w:cs="Times New Roman"/>
-          <w:sz w:val="24"/>
-          <w:szCs w:val="24"/>
-        </w:rPr>
-        <w:t>parallelized) so</w:t>
-      </w:r>
-      <w:r>
-        <w:rPr>
-          <w:rFonts w:ascii="Times New Roman" w:eastAsia="Times New Roman" w:hAnsi="Times New Roman" w:cs="Times New Roman"/>
-          <w:sz w:val="24"/>
-          <w:szCs w:val="24"/>
-        </w:rPr>
-        <w:t xml:space="preserve"> there is an upper limit on the distance of relationships a vanilla Transformer can model.</w:t>
-      </w:r>
-    </w:p>
-    <w:p>
-      <w:pPr>
-        <w:spacing w:after="0" w:line="240" w:lineRule="auto"/>
-        <w:rPr>
-          <w:rFonts w:ascii="Times New Roman" w:eastAsia="Times New Roman" w:hAnsi="Times New Roman" w:cs="Times New Roman"/>
-          <w:sz w:val="24"/>
-          <w:szCs w:val="24"/>
-        </w:rPr>
-      </w:pPr>
-    </w:p>
-    <w:p>
-      <w:pPr>
-        <w:spacing w:after="0" w:line="240" w:lineRule="auto"/>
-        <w:rPr>
-          <w:rFonts w:ascii="Times New Roman" w:eastAsia="Times New Roman" w:hAnsi="Times New Roman" w:cs="Times New Roman"/>
-          <w:sz w:val="24"/>
-          <w:szCs w:val="24"/>
-        </w:rPr>
-      </w:pPr>
-      <w:r>
-        <w:rPr>
-          <w:rFonts w:ascii="Times New Roman" w:eastAsia="Times New Roman" w:hAnsi="Times New Roman" w:cs="Times New Roman"/>
-          <w:sz w:val="24"/>
-          <w:szCs w:val="24"/>
-        </w:rPr>
-        <w:t>50000 words might be a bit of a stretch, but there are plenty of scenarios where you would want to feed very long sequences to a model. Language modeling is a prime example of this. </w:t>
-      </w:r>
-    </w:p>
-    <w:p>
-      <w:pPr>
-        <w:spacing w:after="0" w:line="240" w:lineRule="auto"/>
-        <w:rPr>
-          <w:rFonts w:ascii="Times New Roman" w:eastAsia="Times New Roman" w:hAnsi="Times New Roman" w:cs="Times New Roman"/>
-          <w:sz w:val="24"/>
-          <w:szCs w:val="24"/>
-        </w:rPr>
-      </w:pPr>
-    </w:p>
-    <w:p>
-      <w:pPr>
-        <w:spacing w:after="0" w:line="240" w:lineRule="auto"/>
-        <w:rPr>
-          <w:rFonts w:ascii="Times New Roman" w:eastAsia="Times New Roman" w:hAnsi="Times New Roman" w:cs="Times New Roman"/>
-          <w:sz w:val="24"/>
-          <w:szCs w:val="24"/>
-        </w:rPr>
-      </w:pPr>
-      <w:r>
-        <w:rPr>
-          <w:rFonts w:ascii="Times New Roman" w:eastAsia="Times New Roman" w:hAnsi="Times New Roman" w:cs="Times New Roman"/>
-          <w:sz w:val="24"/>
-          <w:szCs w:val="24"/>
-        </w:rPr>
-        <w:t xml:space="preserve">The Transformer XL is a simple extension of the Transformer that seeks to resolve this problem. The idea is simple: what if we added recurrence to the Transformer? Adding recurrence at the word level would just make it an RNN. But what if we added recurrence at a "segment" level. In other words, what if we added state between consecutive </w:t>
-      </w:r>
-      <w:r>
-        <w:rPr>
-          <w:rFonts w:ascii="Times New Roman" w:eastAsia="Times New Roman" w:hAnsi="Times New Roman" w:cs="Times New Roman"/>
-          <w:i/>
-          <w:iCs/>
-          <w:sz w:val="24"/>
-          <w:szCs w:val="24"/>
-        </w:rPr>
-        <w:t>sequences</w:t>
-      </w:r>
-      <w:r>
-        <w:rPr>
-          <w:rFonts w:ascii="Times New Roman" w:eastAsia="Times New Roman" w:hAnsi="Times New Roman" w:cs="Times New Roman"/>
-          <w:sz w:val="24"/>
-          <w:szCs w:val="24"/>
-        </w:rPr>
-        <w:t xml:space="preserve"> of computations? The Transformer XL accomplishes this by caching the hidden states of the previous sequence and passing them as keys/values when processing the current sequence. For example, if we had the consecutive sentences</w:t>
-      </w:r>
-    </w:p>
-    <w:p>
-      <w:pPr>
-        <w:spacing w:after="0" w:line="240" w:lineRule="auto"/>
-        <w:rPr>
-          <w:rFonts w:ascii="Times New Roman" w:eastAsia="Times New Roman" w:hAnsi="Times New Roman" w:cs="Times New Roman"/>
-          <w:sz w:val="24"/>
-          <w:szCs w:val="24"/>
-        </w:rPr>
-      </w:pPr>
-    </w:p>
-    <w:p>
-      <w:pPr>
-        <w:spacing w:after="0" w:line="240" w:lineRule="auto"/>
-        <w:rPr>
-          <w:rFonts w:ascii="Times New Roman" w:eastAsia="Times New Roman" w:hAnsi="Times New Roman" w:cs="Times New Roman"/>
-          <w:sz w:val="24"/>
-          <w:szCs w:val="24"/>
-        </w:rPr>
-      </w:pPr>
-      <w:r>
-        <w:rPr>
-          <w:rFonts w:ascii="Times New Roman" w:eastAsia="Times New Roman" w:hAnsi="Times New Roman" w:cs="Times New Roman"/>
-          <w:sz w:val="24"/>
-          <w:szCs w:val="24"/>
-        </w:rPr>
-        <w:t>"I went to the store. I bought some cookies."</w:t>
-      </w:r>
     </w:p>
     <w:p>
       <w:pPr>
@@ -2117,7 +2155,7 @@
           </mc:Choice>
           <mc:Fallback>
             <w:pict>
-              <v:rect w14:anchorId="56C4982B" id="AutoShape 1" o:spid="_x0000_s1026" style="width:24pt;height:24pt;visibility:visible;mso-wrap-style:square;mso-left-percent:-10001;mso-top-percent:-10001;mso-position-horizontal:absolute;mso-position-horizontal-relative:char;mso-position-vertical:absolute;mso-position-vertical-relative:line;mso-left-percent:-10001;mso-top-percent:-10001;v-text-anchor:top" o:gfxdata="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" filled="f" stroked="f">
+              <v:rect w14:anchorId="516374D2" id="AutoShape 1" o:spid="_x0000_s1026" style="width:24pt;height:24pt;visibility:visible;mso-wrap-style:square;mso-left-percent:-10001;mso-top-percent:-10001;mso-position-horizontal:absolute;mso-position-horizontal-relative:char;mso-position-vertical:absolute;mso-position-vertical-relative:line;mso-left-percent:-10001;mso-top-percent:-10001;v-text-anchor:top" o:gfxdata="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" filled="f" stroked="f">
                 <o:lock v:ext="edit" aspectratio="t"/>
                 <w10:anchorlock/>
               </v:rect>
@@ -3105,7 +3143,7 @@
           </mc:Choice>
           <mc:Fallback>
             <w:pict>
-              <v:rect w14:anchorId="32383F4C" id="AutoShape 2" o:spid="_x0000_s1026" style="width:24pt;height:24pt;visibility:visible;mso-wrap-style:square;mso-left-percent:-10001;mso-top-percent:-10001;mso-position-horizontal:absolute;mso-position-horizontal-relative:char;mso-position-vertical:absolute;mso-position-vertical-relative:line;mso-left-percent:-10001;mso-top-percent:-10001;v-text-anchor:top" o:gfxdata="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" filled="f" stroked="f">
+              <v:rect w14:anchorId="28A18409" id="AutoShape 2" o:spid="_x0000_s1026" style="width:24pt;height:24pt;visibility:visible;mso-wrap-style:square;mso-left-percent:-10001;mso-top-percent:-10001;mso-position-horizontal:absolute;mso-position-horizontal-relative:char;mso-position-vertical:absolute;mso-position-vertical-relative:line;mso-left-percent:-10001;mso-top-percent:-10001;v-text-anchor:top" o:gfxdata="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" filled="f" stroked="f">
                 <o:lock v:ext="edit" aspectratio="t"/>
                 <w10:anchorlock/>
               </v:rect>
@@ -3447,7 +3485,7 @@
           </mc:Choice>
           <mc:Fallback>
             <w:pict>
-              <v:rect w14:anchorId="55270C5C" id="AutoShape 3" o:spid="_x0000_s1026" style="width:24pt;height:24pt;visibility:visible;mso-wrap-style:square;mso-left-percent:-10001;mso-top-percent:-10001;mso-position-horizontal:absolute;mso-position-horizontal-relative:char;mso-position-vertical:absolute;mso-position-vertical-relative:line;mso-left-percent:-10001;mso-top-percent:-10001;v-text-anchor:top" o:gfxdata="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" filled="f" stroked="f">
+              <v:rect w14:anchorId="6A7183BF" id="AutoShape 3" o:spid="_x0000_s1026" style="width:24pt;height:24pt;visibility:visible;mso-wrap-style:square;mso-left-percent:-10001;mso-top-percent:-10001;mso-position-horizontal:absolute;mso-position-horizontal-relative:char;mso-position-vertical:absolute;mso-position-vertical-relative:line;mso-left-percent:-10001;mso-top-percent:-10001;v-text-anchor:top" o:gfxdata="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" filled="f" stroked="f">
                 <o:lock v:ext="edit" aspectratio="t"/>
                 <w10:anchorlock/>
               </v:rect>
@@ -3645,7 +3683,7 @@
           </mc:Choice>
           <mc:Fallback>
             <w:pict>
-              <v:rect w14:anchorId="06188BEF" id="AutoShape 4" o:spid="_x0000_s1026" style="width:24pt;height:24pt;visibility:visible;mso-wrap-style:square;mso-left-percent:-10001;mso-top-percent:-10001;mso-position-horizontal:absolute;mso-position-horizontal-relative:char;mso-position-vertical:absolute;mso-position-vertical-relative:line;mso-left-percent:-10001;mso-top-percent:-10001;v-text-anchor:top" o:gfxdata="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" filled="f" stroked="f">
+              <v:rect w14:anchorId="0856ED7F" id="AutoShape 4" o:spid="_x0000_s1026" style="width:24pt;height:24pt;visibility:visible;mso-wrap-style:square;mso-left-percent:-10001;mso-top-percent:-10001;mso-position-horizontal:absolute;mso-position-horizontal-relative:char;mso-position-vertical:absolute;mso-position-vertical-relative:line;mso-left-percent:-10001;mso-top-percent:-10001;v-text-anchor:top" o:gfxdata="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" filled="f" stroked="f">
                 <o:lock v:ext="edit" aspectratio="t"/>
                 <w10:anchorlock/>
               </v:rect>
@@ -4232,7 +4270,7 @@
           </mc:Choice>
           <mc:Fallback>
             <w:pict>
-              <v:rect w14:anchorId="7CB23146" id="AutoShape 5" o:spid="_x0000_s1026" style="width:24pt;height:24pt;visibility:visible;mso-wrap-style:square;mso-left-percent:-10001;mso-top-percent:-10001;mso-position-horizontal:absolute;mso-position-horizontal-relative:char;mso-position-vertical:absolute;mso-position-vertical-relative:line;mso-left-percent:-10001;mso-top-percent:-10001;v-text-anchor:top" o:gfxdata="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" filled="f" stroked="f">
+              <v:rect w14:anchorId="2BA69814" id="AutoShape 5" o:spid="_x0000_s1026" style="width:24pt;height:24pt;visibility:visible;mso-wrap-style:square;mso-left-percent:-10001;mso-top-percent:-10001;mso-position-horizontal:absolute;mso-position-horizontal-relative:char;mso-position-vertical:absolute;mso-position-vertical-relative:line;mso-left-percent:-10001;mso-top-percent:-10001;v-text-anchor:top" o:gfxdata="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" filled="f" stroked="f">
                 <o:lock v:ext="edit" aspectratio="t"/>
                 <w10:anchorlock/>
               </v:rect>
@@ -4501,7 +4539,7 @@
           </mc:Choice>
           <mc:Fallback>
             <w:pict>
-              <v:rect w14:anchorId="71ABFBA3" id="AutoShape 6" o:spid="_x0000_s1026" style="width:24pt;height:24pt;visibility:visible;mso-wrap-style:square;mso-left-percent:-10001;mso-top-percent:-10001;mso-position-horizontal:absolute;mso-position-horizontal-relative:char;mso-position-vertical:absolute;mso-position-vertical-relative:line;mso-left-percent:-10001;mso-top-percent:-10001;v-text-anchor:top" o:gfxdata="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" filled="f" stroked="f">
+              <v:rect w14:anchorId="5CA946E9" id="AutoShape 6" o:spid="_x0000_s1026" style="width:24pt;height:24pt;visibility:visible;mso-wrap-style:square;mso-left-percent:-10001;mso-top-percent:-10001;mso-position-horizontal:absolute;mso-position-horizontal-relative:char;mso-position-vertical:absolute;mso-position-vertical-relative:line;mso-left-percent:-10001;mso-top-percent:-10001;v-text-anchor:top" o:gfxdata="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" filled="f" stroked="f">
                 <o:lock v:ext="edit" aspectratio="t"/>
                 <w10:anchorlock/>
               </v:rect>
@@ -4959,7 +4997,7 @@
           </mc:Choice>
           <mc:Fallback>
             <w:pict>
-              <v:rect w14:anchorId="47E3977C" id="AutoShape 7" o:spid="_x0000_s1026" style="width:24pt;height:24pt;visibility:visible;mso-wrap-style:square;mso-left-percent:-10001;mso-top-percent:-10001;mso-position-horizontal:absolute;mso-position-horizontal-relative:char;mso-position-vertical:absolute;mso-position-vertical-relative:line;mso-left-percent:-10001;mso-top-percent:-10001;v-text-anchor:top" o:gfxdata="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" filled="f" stroked="f">
+              <v:rect w14:anchorId="548646F3" id="AutoShape 7" o:spid="_x0000_s1026" style="width:24pt;height:24pt;visibility:visible;mso-wrap-style:square;mso-left-percent:-10001;mso-top-percent:-10001;mso-position-horizontal:absolute;mso-position-horizontal-relative:char;mso-position-vertical:absolute;mso-position-vertical-relative:line;mso-left-percent:-10001;mso-top-percent:-10001;v-text-anchor:top" o:gfxdata="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" filled="f" stroked="f">
                 <o:lock v:ext="edit" aspectratio="t"/>
                 <w10:anchorlock/>
               </v:rect>
@@ -5033,7 +5071,7 @@
           </mc:Choice>
           <mc:Fallback>
             <w:pict>
-              <v:rect w14:anchorId="27E205AC" id="AutoShape 8" o:spid="_x0000_s1026" style="width:24pt;height:24pt;visibility:visible;mso-wrap-style:square;mso-left-percent:-10001;mso-top-percent:-10001;mso-position-horizontal:absolute;mso-position-horizontal-relative:char;mso-position-vertical:absolute;mso-position-vertical-relative:line;mso-left-percent:-10001;mso-top-percent:-10001;v-text-anchor:top" o:gfxdata="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" filled="f" stroked="f">
+              <v:rect w14:anchorId="287A5140" id="AutoShape 8" o:spid="_x0000_s1026" style="width:24pt;height:24pt;visibility:visible;mso-wrap-style:square;mso-left-percent:-10001;mso-top-percent:-10001;mso-position-horizontal:absolute;mso-position-horizontal-relative:char;mso-position-vertical:absolute;mso-position-vertical-relative:line;mso-left-percent:-10001;mso-top-percent:-10001;v-text-anchor:top" o:gfxdata="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" filled="f" stroked="f">
                 <o:lock v:ext="edit" aspectratio="t"/>
                 <w10:anchorlock/>
               </v:rect>
@@ -5107,7 +5145,7 @@
           </mc:Choice>
           <mc:Fallback>
             <w:pict>
-              <v:rect w14:anchorId="3AC09CCA" id="AutoShape 9" o:spid="_x0000_s1026" style="width:24pt;height:24pt;visibility:visible;mso-wrap-style:square;mso-left-percent:-10001;mso-top-percent:-10001;mso-position-horizontal:absolute;mso-position-horizontal-relative:char;mso-position-vertical:absolute;mso-position-vertical-relative:line;mso-left-percent:-10001;mso-top-percent:-10001;v-text-anchor:top" o:gfxdata="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" filled="f" stroked="f">
+              <v:rect w14:anchorId="59E7E6D2" id="AutoShape 9" o:spid="_x0000_s1026" style="width:24pt;height:24pt;visibility:visible;mso-wrap-style:square;mso-left-percent:-10001;mso-top-percent:-10001;mso-position-horizontal:absolute;mso-position-horizontal-relative:char;mso-position-vertical:absolute;mso-position-vertical-relative:line;mso-left-percent:-10001;mso-top-percent:-10001;v-text-anchor:top" o:gfxdata="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" filled="f" stroked="f">
                 <o:lock v:ext="edit" aspectratio="t"/>
                 <w10:anchorlock/>
               </v:rect>
@@ -5237,7 +5275,7 @@
           </mc:Choice>
           <mc:Fallback>
             <w:pict>
-              <v:rect w14:anchorId="257A5B65" id="AutoShape 10" o:spid="_x0000_s1026" style="width:24pt;height:24pt;visibility:visible;mso-wrap-style:square;mso-left-percent:-10001;mso-top-percent:-10001;mso-position-horizontal:absolute;mso-position-horizontal-relative:char;mso-position-vertical:absolute;mso-position-vertical-relative:line;mso-left-percent:-10001;mso-top-percent:-10001;v-text-anchor:top" o:gfxdata="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" filled="f" stroked="f">
+              <v:rect w14:anchorId="04807637" id="AutoShape 10" o:spid="_x0000_s1026" style="width:24pt;height:24pt;visibility:visible;mso-wrap-style:square;mso-left-percent:-10001;mso-top-percent:-10001;mso-position-horizontal:absolute;mso-position-horizontal-relative:char;mso-position-vertical:absolute;mso-position-vertical-relative:line;mso-left-percent:-10001;mso-top-percent:-10001;v-text-anchor:top" o:gfxdata="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" filled="f" stroked="f">
                 <o:lock v:ext="edit" aspectratio="t"/>
                 <w10:anchorlock/>
               </v:rect>
@@ -5377,7 +5415,7 @@
           </mc:Choice>
           <mc:Fallback>
             <w:pict>
-              <v:rect w14:anchorId="65C94FEB" id="AutoShape 11" o:spid="_x0000_s1026" style="width:24pt;height:24pt;visibility:visible;mso-wrap-style:square;mso-left-percent:-10001;mso-top-percent:-10001;mso-position-horizontal:absolute;mso-position-horizontal-relative:char;mso-position-vertical:absolute;mso-position-vertical-relative:line;mso-left-percent:-10001;mso-top-percent:-10001;v-text-anchor:top" o:gfxdata="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" filled="f" stroked="f">
+              <v:rect w14:anchorId="2C40B56B" id="AutoShape 11" o:spid="_x0000_s1026" style="width:24pt;height:24pt;visibility:visible;mso-wrap-style:square;mso-left-percent:-10001;mso-top-percent:-10001;mso-position-horizontal:absolute;mso-position-horizontal-relative:char;mso-position-vertical:absolute;mso-position-vertical-relative:line;mso-left-percent:-10001;mso-top-percent:-10001;v-text-anchor:top" o:gfxdata="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" filled="f" stroked="f">
                 <o:lock v:ext="edit" aspectratio="t"/>
                 <w10:anchorlock/>
               </v:rect>
@@ -5489,7 +5527,7 @@
           </mc:Choice>
           <mc:Fallback>
             <w:pict>
-              <v:rect w14:anchorId="7A3A1AE4" id="AutoShape 12" o:spid="_x0000_s1026" style="width:24pt;height:24pt;visibility:visible;mso-wrap-style:square;mso-left-percent:-10001;mso-top-percent:-10001;mso-position-horizontal:absolute;mso-position-horizontal-relative:char;mso-position-vertical:absolute;mso-position-vertical-relative:line;mso-left-percent:-10001;mso-top-percent:-10001;v-text-anchor:top" o:gfxdata="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" filled="f" stroked="f">
+              <v:rect w14:anchorId="3050C186" id="AutoShape 12" o:spid="_x0000_s1026" style="width:24pt;height:24pt;visibility:visible;mso-wrap-style:square;mso-left-percent:-10001;mso-top-percent:-10001;mso-position-horizontal:absolute;mso-position-horizontal-relative:char;mso-position-vertical:absolute;mso-position-vertical-relative:line;mso-left-percent:-10001;mso-top-percent:-10001;v-text-anchor:top" o:gfxdata="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" filled="f" stroked="f">
                 <o:lock v:ext="edit" aspectratio="t"/>
                 <w10:anchorlock/>
               </v:rect>
@@ -5965,7 +6003,7 @@
           </mc:Choice>
           <mc:Fallback>
             <w:pict>
-              <v:rect w14:anchorId="0F95F09F" id="AutoShape 13" o:spid="_x0000_s1026" style="width:24pt;height:24pt;visibility:visible;mso-wrap-style:square;mso-left-percent:-10001;mso-top-percent:-10001;mso-position-horizontal:absolute;mso-position-horizontal-relative:char;mso-position-vertical:absolute;mso-position-vertical-relative:line;mso-left-percent:-10001;mso-top-percent:-10001;v-text-anchor:top" o:gfxdata="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" filled="f" stroked="f">
+              <v:rect w14:anchorId="6F4BC71F" id="AutoShape 13" o:spid="_x0000_s1026" style="width:24pt;height:24pt;visibility:visible;mso-wrap-style:square;mso-left-percent:-10001;mso-top-percent:-10001;mso-position-horizontal:absolute;mso-position-horizontal-relative:char;mso-position-vertical:absolute;mso-position-vertical-relative:line;mso-left-percent:-10001;mso-top-percent:-10001;v-text-anchor:top" o:gfxdata="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" filled="f" stroked="f">
                 <o:lock v:ext="edit" aspectratio="t"/>
                 <w10:anchorlock/>
               </v:rect>
@@ -6077,7 +6115,7 @@
           </mc:Choice>
           <mc:Fallback>
             <w:pict>
-              <v:rect w14:anchorId="7302BD01" id="AutoShape 14" o:spid="_x0000_s1026" style="width:24pt;height:24pt;visibility:visible;mso-wrap-style:square;mso-left-percent:-10001;mso-top-percent:-10001;mso-position-horizontal:absolute;mso-position-horizontal-relative:char;mso-position-vertical:absolute;mso-position-vertical-relative:line;mso-left-percent:-10001;mso-top-percent:-10001;v-text-anchor:top" o:gfxdata="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" filled="f" stroked="f">
+              <v:rect w14:anchorId="3AD1A490" id="AutoShape 14" o:spid="_x0000_s1026" style="width:24pt;height:24pt;visibility:visible;mso-wrap-style:square;mso-left-percent:-10001;mso-top-percent:-10001;mso-position-horizontal:absolute;mso-position-horizontal-relative:char;mso-position-vertical:absolute;mso-position-vertical-relative:line;mso-left-percent:-10001;mso-top-percent:-10001;v-text-anchor:top" o:gfxdata="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" filled="f" stroked="f">
                 <o:lock v:ext="edit" aspectratio="t"/>
                 <w10:anchorlock/>
               </v:rect>
@@ -6207,7 +6245,7 @@
           </mc:Choice>
           <mc:Fallback>
             <w:pict>
-              <v:rect w14:anchorId="6614D521" id="AutoShape 15" o:spid="_x0000_s1026" style="width:24pt;height:24pt;visibility:visible;mso-wrap-style:square;mso-left-percent:-10001;mso-top-percent:-10001;mso-position-horizontal:absolute;mso-position-horizontal-relative:char;mso-position-vertical:absolute;mso-position-vertical-relative:line;mso-left-percent:-10001;mso-top-percent:-10001;v-text-anchor:top" o:gfxdata="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" filled="f" stroked="f">
+              <v:rect w14:anchorId="39A0FE1C" id="AutoShape 15" o:spid="_x0000_s1026" style="width:24pt;height:24pt;visibility:visible;mso-wrap-style:square;mso-left-percent:-10001;mso-top-percent:-10001;mso-position-horizontal:absolute;mso-position-horizontal-relative:char;mso-position-vertical:absolute;mso-position-vertical-relative:line;mso-left-percent:-10001;mso-top-percent:-10001;v-text-anchor:top" o:gfxdata="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" filled="f" stroked="f">
                 <o:lock v:ext="edit" aspectratio="t"/>
                 <w10:anchorlock/>
               </v:rect>
@@ -6281,7 +6319,7 @@
           </mc:Choice>
           <mc:Fallback>
             <w:pict>
-              <v:rect w14:anchorId="6D43C0D8" id="AutoShape 16" o:spid="_x0000_s1026" style="width:24pt;height:24pt;visibility:visible;mso-wrap-style:square;mso-left-percent:-10001;mso-top-percent:-10001;mso-position-horizontal:absolute;mso-position-horizontal-relative:char;mso-position-vertical:absolute;mso-position-vertical-relative:line;mso-left-percent:-10001;mso-top-percent:-10001;v-text-anchor:top" o:gfxdata="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" filled="f" stroked="f">
+              <v:rect w14:anchorId="025DD74D" id="AutoShape 16" o:spid="_x0000_s1026" style="width:24pt;height:24pt;visibility:visible;mso-wrap-style:square;mso-left-percent:-10001;mso-top-percent:-10001;mso-position-horizontal:absolute;mso-position-horizontal-relative:char;mso-position-vertical:absolute;mso-position-vertical-relative:line;mso-left-percent:-10001;mso-top-percent:-10001;v-text-anchor:top" o:gfxdata="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" filled="f" stroked="f">
                 <o:lock v:ext="edit" aspectratio="t"/>
                 <w10:anchorlock/>
               </v:rect>
@@ -6725,7 +6763,7 @@
           </mc:Choice>
           <mc:Fallback>
             <w:pict>
-              <v:rect w14:anchorId="28F62767" id="AutoShape 17" o:spid="_x0000_s1026" style="width:24pt;height:24pt;visibility:visible;mso-wrap-style:square;mso-left-percent:-10001;mso-top-percent:-10001;mso-position-horizontal:absolute;mso-position-horizontal-relative:char;mso-position-vertical:absolute;mso-position-vertical-relative:line;mso-left-percent:-10001;mso-top-percent:-10001;v-text-anchor:top" o:gfxdata="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" filled="f" stroked="f">
+              <v:rect w14:anchorId="5AA8F429" id="AutoShape 17" o:spid="_x0000_s1026" style="width:24pt;height:24pt;visibility:visible;mso-wrap-style:square;mso-left-percent:-10001;mso-top-percent:-10001;mso-position-horizontal:absolute;mso-position-horizontal-relative:char;mso-position-vertical:absolute;mso-position-vertical-relative:line;mso-left-percent:-10001;mso-top-percent:-10001;v-text-anchor:top" o:gfxdata="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" filled="f" stroked="f">
                 <o:lock v:ext="edit" aspectratio="t"/>
                 <w10:anchorlock/>
               </v:rect>
@@ -6837,7 +6875,7 @@
           </mc:Choice>
           <mc:Fallback>
             <w:pict>
-              <v:rect w14:anchorId="6AC2BA5D" id="AutoShape 18" o:spid="_x0000_s1026" style="width:24pt;height:24pt;visibility:visible;mso-wrap-style:square;mso-left-percent:-10001;mso-top-percent:-10001;mso-position-horizontal:absolute;mso-position-horizontal-relative:char;mso-position-vertical:absolute;mso-position-vertical-relative:line;mso-left-percent:-10001;mso-top-percent:-10001;v-text-anchor:top" o:gfxdata="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" filled="f" stroked="f">
+              <v:rect w14:anchorId="7F84F286" id="AutoShape 18" o:spid="_x0000_s1026" style="width:24pt;height:24pt;visibility:visible;mso-wrap-style:square;mso-left-percent:-10001;mso-top-percent:-10001;mso-position-horizontal:absolute;mso-position-horizontal-relative:char;mso-position-vertical:absolute;mso-position-vertical-relative:line;mso-left-percent:-10001;mso-top-percent:-10001;v-text-anchor:top" o:gfxdata="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" filled="f" stroked="f">
                 <o:lock v:ext="edit" aspectratio="t"/>
                 <w10:anchorlock/>
               </v:rect>
@@ -7372,7 +7410,7 @@
           </mc:Choice>
           <mc:Fallback>
             <w:pict>
-              <v:rect w14:anchorId="3230E35D" id="AutoShape 19" o:spid="_x0000_s1026" style="width:24pt;height:24pt;visibility:visible;mso-wrap-style:square;mso-left-percent:-10001;mso-top-percent:-10001;mso-position-horizontal:absolute;mso-position-horizontal-relative:char;mso-position-vertical:absolute;mso-position-vertical-relative:line;mso-left-percent:-10001;mso-top-percent:-10001;v-text-anchor:top" o:gfxdata="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" filled="f" stroked="f">
+              <v:rect w14:anchorId="26904FA4" id="AutoShape 19" o:spid="_x0000_s1026" style="width:24pt;height:24pt;visibility:visible;mso-wrap-style:square;mso-left-percent:-10001;mso-top-percent:-10001;mso-position-horizontal:absolute;mso-position-horizontal-relative:char;mso-position-vertical:absolute;mso-position-vertical-relative:line;mso-left-percent:-10001;mso-top-percent:-10001;v-text-anchor:top" o:gfxdata="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" filled="f" stroked="f">
                 <o:lock v:ext="edit" aspectratio="t"/>
                 <w10:anchorlock/>
               </v:rect>
@@ -7566,7 +7604,7 @@
           </mc:Choice>
           <mc:Fallback>
             <w:pict>
-              <v:rect w14:anchorId="18591CE0" id="AutoShape 20" o:spid="_x0000_s1026" style="width:24pt;height:24pt;visibility:visible;mso-wrap-style:square;mso-left-percent:-10001;mso-top-percent:-10001;mso-position-horizontal:absolute;mso-position-horizontal-relative:char;mso-position-vertical:absolute;mso-position-vertical-relative:line;mso-left-percent:-10001;mso-top-percent:-10001;v-text-anchor:top" o:gfxdata="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" filled="f" stroked="f">
+              <v:rect w14:anchorId="716E8E0A" id="AutoShape 20" o:spid="_x0000_s1026" style="width:24pt;height:24pt;visibility:visible;mso-wrap-style:square;mso-left-percent:-10001;mso-top-percent:-10001;mso-position-horizontal:absolute;mso-position-horizontal-relative:char;mso-position-vertical:absolute;mso-position-vertical-relative:line;mso-left-percent:-10001;mso-top-percent:-10001;v-text-anchor:top" o:gfxdata="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" filled="f" stroked="f">
                 <o:lock v:ext="edit" aspectratio="t"/>
                 <w10:anchorlock/>
               </v:rect>

</xml_diff>